<commit_message>
Fixed LIVE_DATA macro, updated documentation - ESP32 added
</commit_message>
<xml_diff>
--- a/Documents/Pinouts/Pinounts and connections.docx
+++ b/Documents/Pinouts/Pinounts and connections.docx
@@ -268,6 +268,127 @@
       </w:pPr>
       <w:r>
         <w:rPr>
+          <w:noProof/>
+        </w:rPr>
+        <w:lastRenderedPageBreak/>
+        <w:drawing>
+          <wp:inline distT="0" distB="0" distL="0" distR="0">
+            <wp:extent cx="5760720" cy="3965490"/>
+            <wp:effectExtent l="0" t="0" r="0" b="0"/>
+            <wp:docPr id="7" name="Picture 7" descr="http://esp32.net/images/Heltec/WIFI-LoRa-32/Heltec_WIFI-LoRa-32_DiagramPinoutFromTop.jpg"/>
+            <wp:cNvGraphicFramePr>
+              <a:graphicFrameLocks xmlns:a="http://schemas.openxmlformats.org/drawingml/2006/main" noChangeAspect="1"/>
+            </wp:cNvGraphicFramePr>
+            <a:graphic xmlns:a="http://schemas.openxmlformats.org/drawingml/2006/main">
+              <a:graphicData uri="http://schemas.openxmlformats.org/drawingml/2006/picture">
+                <pic:pic xmlns:pic="http://schemas.openxmlformats.org/drawingml/2006/picture">
+                  <pic:nvPicPr>
+                    <pic:cNvPr id="0" name="Picture 7" descr="http://esp32.net/images/Heltec/WIFI-LoRa-32/Heltec_WIFI-LoRa-32_DiagramPinoutFromTop.jpg"/>
+                    <pic:cNvPicPr>
+                      <a:picLocks noChangeAspect="1" noChangeArrowheads="1"/>
+                    </pic:cNvPicPr>
+                  </pic:nvPicPr>
+                  <pic:blipFill>
+                    <a:blip r:embed="rId7">
+                      <a:extLst>
+                        <a:ext uri="{28A0092B-C50C-407E-A947-70E740481C1C}">
+                          <a14:useLocalDpi xmlns:a14="http://schemas.microsoft.com/office/drawing/2010/main" val="0"/>
+                        </a:ext>
+                      </a:extLst>
+                    </a:blip>
+                    <a:srcRect/>
+                    <a:stretch>
+                      <a:fillRect/>
+                    </a:stretch>
+                  </pic:blipFill>
+                  <pic:spPr bwMode="auto">
+                    <a:xfrm>
+                      <a:off x="0" y="0"/>
+                      <a:ext cx="5760720" cy="3965490"/>
+                    </a:xfrm>
+                    <a:prstGeom prst="rect">
+                      <a:avLst/>
+                    </a:prstGeom>
+                    <a:noFill/>
+                    <a:ln>
+                      <a:noFill/>
+                    </a:ln>
+                  </pic:spPr>
+                </pic:pic>
+              </a:graphicData>
+            </a:graphic>
+          </wp:inline>
+        </w:drawing>
+      </w:r>
+      <w:r>
+        <w:rPr>
+          <w:noProof/>
+        </w:rPr>
+        <w:drawing>
+          <wp:inline distT="0" distB="0" distL="0" distR="0">
+            <wp:extent cx="6732930" cy="4179802"/>
+            <wp:effectExtent l="0" t="0" r="0" b="0"/>
+            <wp:docPr id="4" name="Picture 4" descr="VÃ½sledok vyhÄ¾adÃ¡vania obrÃ¡zkov pre dopyt htit-wb32 pinout"/>
+            <wp:cNvGraphicFramePr>
+              <a:graphicFrameLocks xmlns:a="http://schemas.openxmlformats.org/drawingml/2006/main" noChangeAspect="1"/>
+            </wp:cNvGraphicFramePr>
+            <a:graphic xmlns:a="http://schemas.openxmlformats.org/drawingml/2006/main">
+              <a:graphicData uri="http://schemas.openxmlformats.org/drawingml/2006/picture">
+                <pic:pic xmlns:pic="http://schemas.openxmlformats.org/drawingml/2006/picture">
+                  <pic:nvPicPr>
+                    <pic:cNvPr id="0" name="Picture 1" descr="VÃ½sledok vyhÄ¾adÃ¡vania obrÃ¡zkov pre dopyt htit-wb32 pinout"/>
+                    <pic:cNvPicPr>
+                      <a:picLocks noChangeAspect="1" noChangeArrowheads="1"/>
+                    </pic:cNvPicPr>
+                  </pic:nvPicPr>
+                  <pic:blipFill>
+                    <a:blip r:embed="rId8">
+                      <a:extLst>
+                        <a:ext uri="{28A0092B-C50C-407E-A947-70E740481C1C}">
+                          <a14:useLocalDpi xmlns:a14="http://schemas.microsoft.com/office/drawing/2010/main" val="0"/>
+                        </a:ext>
+                      </a:extLst>
+                    </a:blip>
+                    <a:srcRect/>
+                    <a:stretch>
+                      <a:fillRect/>
+                    </a:stretch>
+                  </pic:blipFill>
+                  <pic:spPr bwMode="auto">
+                    <a:xfrm>
+                      <a:off x="0" y="0"/>
+                      <a:ext cx="6743201" cy="4186178"/>
+                    </a:xfrm>
+                    <a:prstGeom prst="rect">
+                      <a:avLst/>
+                    </a:prstGeom>
+                    <a:noFill/>
+                    <a:ln>
+                      <a:noFill/>
+                    </a:ln>
+                  </pic:spPr>
+                </pic:pic>
+              </a:graphicData>
+            </a:graphic>
+          </wp:inline>
+        </w:drawing>
+      </w:r>
+    </w:p>
+    <w:p>
+      <w:pPr>
+        <w:rPr>
+          <w:lang w:val="en-US"/>
+        </w:rPr>
+      </w:pPr>
+    </w:p>
+    <w:p>
+      <w:pPr>
+        <w:rPr>
+          <w:lang w:val="en-US"/>
+        </w:rPr>
+      </w:pPr>
+      <w:r>
+        <w:rPr>
           <w:lang w:val="en-US"/>
         </w:rPr>
         <w:t>Connection of IR sensor:</w:t>
@@ -293,6 +414,7 @@
           <w:szCs w:val="24"/>
           <w:lang w:eastAsia="sk-SK"/>
         </w:rPr>
+        <w:lastRenderedPageBreak/>
         <w:t>D1 GPIO5 SCL</w:t>
       </w:r>
     </w:p>
@@ -348,16 +470,18 @@
         <w:tblLook w:val="04A0" w:firstRow="1" w:lastRow="0" w:firstColumn="1" w:lastColumn="0" w:noHBand="0" w:noVBand="1"/>
       </w:tblPr>
       <w:tblGrid>
-        <w:gridCol w:w="561"/>
+        <w:gridCol w:w="513"/>
         <w:gridCol w:w="759"/>
-        <w:gridCol w:w="1369"/>
-        <w:gridCol w:w="708"/>
-        <w:gridCol w:w="5665"/>
+        <w:gridCol w:w="1276"/>
+        <w:gridCol w:w="679"/>
+        <w:gridCol w:w="703"/>
+        <w:gridCol w:w="670"/>
+        <w:gridCol w:w="4462"/>
       </w:tblGrid>
       <w:tr>
         <w:tc>
           <w:tcPr>
-            <w:tcW w:w="1320" w:type="dxa"/>
+            <w:tcW w:w="1273" w:type="dxa"/>
             <w:gridSpan w:val="2"/>
           </w:tcPr>
           <w:p>
@@ -377,7 +501,7 @@
         </w:tc>
         <w:tc>
           <w:tcPr>
-            <w:tcW w:w="2077" w:type="dxa"/>
+            <w:tcW w:w="1958" w:type="dxa"/>
             <w:gridSpan w:val="2"/>
           </w:tcPr>
           <w:p>
@@ -399,7 +523,27 @@
         </w:tc>
         <w:tc>
           <w:tcPr>
-            <w:tcW w:w="5665" w:type="dxa"/>
+            <w:tcW w:w="1159" w:type="dxa"/>
+            <w:gridSpan w:val="2"/>
+          </w:tcPr>
+          <w:p>
+            <w:pPr>
+              <w:jc w:val="center"/>
+              <w:rPr>
+                <w:lang w:val="en-US"/>
+              </w:rPr>
+            </w:pPr>
+            <w:r>
+              <w:rPr>
+                <w:lang w:val="en-US"/>
+              </w:rPr>
+              <w:t>ESP32</w:t>
+            </w:r>
+          </w:p>
+        </w:tc>
+        <w:tc>
+          <w:tcPr>
+            <w:tcW w:w="4672" w:type="dxa"/>
           </w:tcPr>
           <w:p>
             <w:pPr>
@@ -420,7 +564,7 @@
       <w:tr>
         <w:tc>
           <w:tcPr>
-            <w:tcW w:w="561" w:type="dxa"/>
+            <w:tcW w:w="514" w:type="dxa"/>
           </w:tcPr>
           <w:p>
             <w:pPr>
@@ -456,19 +600,19 @@
         </w:tc>
         <w:tc>
           <w:tcPr>
-            <w:tcW w:w="1369" w:type="dxa"/>
-          </w:tcPr>
-          <w:p>
-            <w:pPr>
-              <w:rPr>
-                <w:lang w:val="en-US"/>
-              </w:rPr>
-            </w:pPr>
-          </w:p>
-        </w:tc>
-        <w:tc>
-          <w:tcPr>
-            <w:tcW w:w="708" w:type="dxa"/>
+            <w:tcW w:w="1278" w:type="dxa"/>
+          </w:tcPr>
+          <w:p>
+            <w:pPr>
+              <w:rPr>
+                <w:lang w:val="en-US"/>
+              </w:rPr>
+            </w:pPr>
+          </w:p>
+        </w:tc>
+        <w:tc>
+          <w:tcPr>
+            <w:tcW w:w="680" w:type="dxa"/>
           </w:tcPr>
           <w:p>
             <w:pPr>
@@ -486,7 +630,37 @@
         </w:tc>
         <w:tc>
           <w:tcPr>
-            <w:tcW w:w="5665" w:type="dxa"/>
+            <w:tcW w:w="733" w:type="dxa"/>
+          </w:tcPr>
+          <w:p>
+            <w:pPr>
+              <w:rPr>
+                <w:lang w:val="en-US"/>
+              </w:rPr>
+            </w:pPr>
+          </w:p>
+        </w:tc>
+        <w:tc>
+          <w:tcPr>
+            <w:tcW w:w="426" w:type="dxa"/>
+          </w:tcPr>
+          <w:p>
+            <w:pPr>
+              <w:rPr>
+                <w:lang w:val="en-US"/>
+              </w:rPr>
+            </w:pPr>
+            <w:r>
+              <w:rPr>
+                <w:lang w:val="en-US"/>
+              </w:rPr>
+              <w:t>GPIO</w:t>
+            </w:r>
+          </w:p>
+        </w:tc>
+        <w:tc>
+          <w:tcPr>
+            <w:tcW w:w="4672" w:type="dxa"/>
           </w:tcPr>
           <w:p>
             <w:pPr>
@@ -500,7 +674,7 @@
       <w:tr>
         <w:tc>
           <w:tcPr>
-            <w:tcW w:w="561" w:type="dxa"/>
+            <w:tcW w:w="514" w:type="dxa"/>
           </w:tcPr>
           <w:p>
             <w:pPr>
@@ -536,7 +710,7 @@
         </w:tc>
         <w:tc>
           <w:tcPr>
-            <w:tcW w:w="1369" w:type="dxa"/>
+            <w:tcW w:w="1278" w:type="dxa"/>
           </w:tcPr>
           <w:p>
             <w:pPr>
@@ -554,7 +728,7 @@
         </w:tc>
         <w:tc>
           <w:tcPr>
-            <w:tcW w:w="708" w:type="dxa"/>
+            <w:tcW w:w="680" w:type="dxa"/>
           </w:tcPr>
           <w:p>
             <w:pPr>
@@ -572,7 +746,37 @@
         </w:tc>
         <w:tc>
           <w:tcPr>
-            <w:tcW w:w="5665" w:type="dxa"/>
+            <w:tcW w:w="733" w:type="dxa"/>
+          </w:tcPr>
+          <w:p>
+            <w:pPr>
+              <w:rPr>
+                <w:lang w:val="en-US"/>
+              </w:rPr>
+            </w:pPr>
+          </w:p>
+        </w:tc>
+        <w:tc>
+          <w:tcPr>
+            <w:tcW w:w="426" w:type="dxa"/>
+          </w:tcPr>
+          <w:p>
+            <w:pPr>
+              <w:rPr>
+                <w:lang w:val="en-US"/>
+              </w:rPr>
+            </w:pPr>
+            <w:r>
+              <w:rPr>
+                <w:lang w:val="en-US"/>
+              </w:rPr>
+              <w:t>-</w:t>
+            </w:r>
+          </w:p>
+        </w:tc>
+        <w:tc>
+          <w:tcPr>
+            <w:tcW w:w="4672" w:type="dxa"/>
           </w:tcPr>
           <w:p>
             <w:pPr>
@@ -586,7 +790,7 @@
       <w:tr>
         <w:tc>
           <w:tcPr>
-            <w:tcW w:w="561" w:type="dxa"/>
+            <w:tcW w:w="514" w:type="dxa"/>
           </w:tcPr>
           <w:p>
             <w:pPr>
@@ -622,7 +826,7 @@
         </w:tc>
         <w:tc>
           <w:tcPr>
-            <w:tcW w:w="1369" w:type="dxa"/>
+            <w:tcW w:w="1278" w:type="dxa"/>
           </w:tcPr>
           <w:p>
             <w:pPr>
@@ -640,7 +844,7 @@
         </w:tc>
         <w:tc>
           <w:tcPr>
-            <w:tcW w:w="708" w:type="dxa"/>
+            <w:tcW w:w="680" w:type="dxa"/>
           </w:tcPr>
           <w:p>
             <w:pPr>
@@ -658,7 +862,37 @@
         </w:tc>
         <w:tc>
           <w:tcPr>
-            <w:tcW w:w="5665" w:type="dxa"/>
+            <w:tcW w:w="733" w:type="dxa"/>
+          </w:tcPr>
+          <w:p>
+            <w:pPr>
+              <w:rPr>
+                <w:lang w:val="en-US"/>
+              </w:rPr>
+            </w:pPr>
+          </w:p>
+        </w:tc>
+        <w:tc>
+          <w:tcPr>
+            <w:tcW w:w="426" w:type="dxa"/>
+          </w:tcPr>
+          <w:p>
+            <w:pPr>
+              <w:rPr>
+                <w:lang w:val="en-US"/>
+              </w:rPr>
+            </w:pPr>
+            <w:r>
+              <w:rPr>
+                <w:lang w:val="en-US"/>
+              </w:rPr>
+              <w:t>-</w:t>
+            </w:r>
+          </w:p>
+        </w:tc>
+        <w:tc>
+          <w:tcPr>
+            <w:tcW w:w="4672" w:type="dxa"/>
           </w:tcPr>
           <w:p>
             <w:pPr>
@@ -672,7 +906,7 @@
       <w:tr>
         <w:tc>
           <w:tcPr>
-            <w:tcW w:w="561" w:type="dxa"/>
+            <w:tcW w:w="514" w:type="dxa"/>
           </w:tcPr>
           <w:p>
             <w:pPr>
@@ -708,7 +942,7 @@
         </w:tc>
         <w:tc>
           <w:tcPr>
-            <w:tcW w:w="1369" w:type="dxa"/>
+            <w:tcW w:w="1278" w:type="dxa"/>
           </w:tcPr>
           <w:p>
             <w:pPr>
@@ -726,7 +960,7 @@
         </w:tc>
         <w:tc>
           <w:tcPr>
-            <w:tcW w:w="708" w:type="dxa"/>
+            <w:tcW w:w="680" w:type="dxa"/>
           </w:tcPr>
           <w:p>
             <w:pPr>
@@ -744,7 +978,31 @@
         </w:tc>
         <w:tc>
           <w:tcPr>
-            <w:tcW w:w="5665" w:type="dxa"/>
+            <w:tcW w:w="733" w:type="dxa"/>
+          </w:tcPr>
+          <w:p>
+            <w:pPr>
+              <w:rPr>
+                <w:lang w:val="en-US"/>
+              </w:rPr>
+            </w:pPr>
+          </w:p>
+        </w:tc>
+        <w:tc>
+          <w:tcPr>
+            <w:tcW w:w="426" w:type="dxa"/>
+          </w:tcPr>
+          <w:p>
+            <w:pPr>
+              <w:rPr>
+                <w:lang w:val="en-US"/>
+              </w:rPr>
+            </w:pPr>
+          </w:p>
+        </w:tc>
+        <w:tc>
+          <w:tcPr>
+            <w:tcW w:w="4672" w:type="dxa"/>
           </w:tcPr>
           <w:p>
             <w:pPr>
@@ -758,7 +1016,7 @@
       <w:tr>
         <w:tc>
           <w:tcPr>
-            <w:tcW w:w="561" w:type="dxa"/>
+            <w:tcW w:w="514" w:type="dxa"/>
           </w:tcPr>
           <w:p>
             <w:pPr>
@@ -794,7 +1052,7 @@
         </w:tc>
         <w:tc>
           <w:tcPr>
-            <w:tcW w:w="1369" w:type="dxa"/>
+            <w:tcW w:w="1278" w:type="dxa"/>
           </w:tcPr>
           <w:p>
             <w:pPr>
@@ -812,7 +1070,7 @@
         </w:tc>
         <w:tc>
           <w:tcPr>
-            <w:tcW w:w="708" w:type="dxa"/>
+            <w:tcW w:w="680" w:type="dxa"/>
           </w:tcPr>
           <w:p>
             <w:pPr>
@@ -830,7 +1088,37 @@
         </w:tc>
         <w:tc>
           <w:tcPr>
-            <w:tcW w:w="5665" w:type="dxa"/>
+            <w:tcW w:w="733" w:type="dxa"/>
+          </w:tcPr>
+          <w:p>
+            <w:pPr>
+              <w:rPr>
+                <w:lang w:val="en-US"/>
+              </w:rPr>
+            </w:pPr>
+          </w:p>
+        </w:tc>
+        <w:tc>
+          <w:tcPr>
+            <w:tcW w:w="426" w:type="dxa"/>
+          </w:tcPr>
+          <w:p>
+            <w:pPr>
+              <w:rPr>
+                <w:lang w:val="en-US"/>
+              </w:rPr>
+            </w:pPr>
+            <w:r>
+              <w:rPr>
+                <w:lang w:val="en-US"/>
+              </w:rPr>
+              <w:t>-</w:t>
+            </w:r>
+          </w:p>
+        </w:tc>
+        <w:tc>
+          <w:tcPr>
+            <w:tcW w:w="4672" w:type="dxa"/>
           </w:tcPr>
           <w:p>
             <w:pPr>
@@ -864,7 +1152,7 @@
       <w:tr>
         <w:tc>
           <w:tcPr>
-            <w:tcW w:w="561" w:type="dxa"/>
+            <w:tcW w:w="514" w:type="dxa"/>
           </w:tcPr>
           <w:p>
             <w:pPr>
@@ -900,51 +1188,289 @@
         </w:tc>
         <w:tc>
           <w:tcPr>
-            <w:tcW w:w="1369" w:type="dxa"/>
-          </w:tcPr>
-          <w:p>
-            <w:pPr>
-              <w:rPr>
-                <w:lang w:val="en-US"/>
-              </w:rPr>
-            </w:pPr>
-            <w:r>
-              <w:rPr>
-                <w:lang w:val="en-US"/>
-              </w:rPr>
-              <w:t>D9</w:t>
-            </w:r>
-            <w:r>
-              <w:rPr>
-                <w:lang w:val="en-US"/>
-              </w:rPr>
-              <w:t>/D4</w:t>
-            </w:r>
+            <w:tcW w:w="1278" w:type="dxa"/>
+          </w:tcPr>
+          <w:p>
+            <w:pPr>
+              <w:rPr>
+                <w:lang w:val="en-US"/>
+              </w:rPr>
+            </w:pPr>
+            <w:r>
+              <w:rPr>
+                <w:lang w:val="en-US"/>
+              </w:rPr>
+              <w:t>D9/D4</w:t>
+            </w:r>
+          </w:p>
+        </w:tc>
+        <w:tc>
+          <w:tcPr>
+            <w:tcW w:w="680" w:type="dxa"/>
+          </w:tcPr>
+          <w:p>
+            <w:pPr>
+              <w:rPr>
+                <w:lang w:val="en-US"/>
+              </w:rPr>
+            </w:pPr>
+            <w:r>
+              <w:rPr>
+                <w:lang w:val="en-US"/>
+              </w:rPr>
+              <w:t>2</w:t>
+            </w:r>
+          </w:p>
+        </w:tc>
+        <w:tc>
+          <w:tcPr>
+            <w:tcW w:w="733" w:type="dxa"/>
+          </w:tcPr>
+          <w:p>
+            <w:pPr>
+              <w:rPr>
+                <w:lang w:val="en-US"/>
+              </w:rPr>
+            </w:pPr>
+          </w:p>
+        </w:tc>
+        <w:tc>
+          <w:tcPr>
+            <w:tcW w:w="426" w:type="dxa"/>
+          </w:tcPr>
+          <w:p>
+            <w:pPr>
+              <w:rPr>
+                <w:lang w:val="en-US"/>
+              </w:rPr>
+            </w:pPr>
+          </w:p>
+        </w:tc>
+        <w:tc>
+          <w:tcPr>
+            <w:tcW w:w="4672" w:type="dxa"/>
+          </w:tcPr>
+          <w:p>
+            <w:pPr>
+              <w:rPr>
+                <w:lang w:val="en-US"/>
+              </w:rPr>
+            </w:pPr>
+          </w:p>
+        </w:tc>
+      </w:tr>
+      <w:tr>
+        <w:tc>
+          <w:tcPr>
+            <w:tcW w:w="514" w:type="dxa"/>
+          </w:tcPr>
+          <w:p>
+            <w:pPr>
+              <w:rPr>
+                <w:lang w:val="en-US"/>
+              </w:rPr>
+            </w:pPr>
+            <w:r>
+              <w:rPr>
+                <w:lang w:val="en-US"/>
+              </w:rPr>
+              <w:t>6</w:t>
+            </w:r>
+          </w:p>
+        </w:tc>
+        <w:tc>
+          <w:tcPr>
+            <w:tcW w:w="759" w:type="dxa"/>
+          </w:tcPr>
+          <w:p>
+            <w:pPr>
+              <w:rPr>
+                <w:lang w:val="en-US"/>
+              </w:rPr>
+            </w:pPr>
+            <w:r>
+              <w:rPr>
+                <w:lang w:val="en-US"/>
+              </w:rPr>
+              <w:t>MOSI</w:t>
+            </w:r>
+          </w:p>
+        </w:tc>
+        <w:tc>
+          <w:tcPr>
+            <w:tcW w:w="1278" w:type="dxa"/>
+          </w:tcPr>
+          <w:p>
+            <w:pPr>
+              <w:rPr>
+                <w:lang w:val="en-US"/>
+              </w:rPr>
+            </w:pPr>
+            <w:r>
+              <w:rPr>
+                <w:lang w:val="en-US"/>
+              </w:rPr>
+              <w:t>MOSI/D7</w:t>
+            </w:r>
+          </w:p>
+        </w:tc>
+        <w:tc>
+          <w:tcPr>
+            <w:tcW w:w="680" w:type="dxa"/>
+          </w:tcPr>
+          <w:p>
+            <w:pPr>
+              <w:rPr>
+                <w:lang w:val="en-US"/>
+              </w:rPr>
+            </w:pPr>
+            <w:r>
+              <w:rPr>
+                <w:lang w:val="en-US"/>
+              </w:rPr>
+              <w:t>13</w:t>
+            </w:r>
+          </w:p>
+        </w:tc>
+        <w:tc>
+          <w:tcPr>
+            <w:tcW w:w="733" w:type="dxa"/>
+          </w:tcPr>
+          <w:p>
+            <w:pPr>
+              <w:rPr>
+                <w:lang w:val="en-US"/>
+              </w:rPr>
+            </w:pPr>
+          </w:p>
+        </w:tc>
+        <w:tc>
+          <w:tcPr>
+            <w:tcW w:w="426" w:type="dxa"/>
+          </w:tcPr>
+          <w:p>
+            <w:pPr>
+              <w:rPr>
+                <w:lang w:val="en-US"/>
+              </w:rPr>
+            </w:pPr>
+          </w:p>
+        </w:tc>
+        <w:tc>
+          <w:tcPr>
+            <w:tcW w:w="4672" w:type="dxa"/>
+          </w:tcPr>
+          <w:p>
+            <w:pPr>
+              <w:rPr>
+                <w:lang w:val="en-US"/>
+              </w:rPr>
+            </w:pPr>
+          </w:p>
+        </w:tc>
+      </w:tr>
+      <w:tr>
+        <w:tc>
+          <w:tcPr>
+            <w:tcW w:w="514" w:type="dxa"/>
+          </w:tcPr>
+          <w:p>
+            <w:pPr>
+              <w:rPr>
+                <w:lang w:val="en-US"/>
+              </w:rPr>
+            </w:pPr>
+            <w:r>
+              <w:rPr>
+                <w:lang w:val="en-US"/>
+              </w:rPr>
+              <w:t>7</w:t>
+            </w:r>
+          </w:p>
+        </w:tc>
+        <w:tc>
+          <w:tcPr>
+            <w:tcW w:w="759" w:type="dxa"/>
+          </w:tcPr>
+          <w:p>
+            <w:pPr>
+              <w:rPr>
+                <w:lang w:val="en-US"/>
+              </w:rPr>
+            </w:pPr>
+            <w:r>
+              <w:rPr>
+                <w:lang w:val="en-US"/>
+              </w:rPr>
+              <w:t>SCK</w:t>
+            </w:r>
+          </w:p>
+        </w:tc>
+        <w:tc>
+          <w:tcPr>
+            <w:tcW w:w="1278" w:type="dxa"/>
+          </w:tcPr>
+          <w:p>
+            <w:pPr>
+              <w:rPr>
+                <w:lang w:val="en-US"/>
+              </w:rPr>
+            </w:pPr>
+            <w:r>
+              <w:rPr>
+                <w:lang w:val="en-US"/>
+              </w:rPr>
+              <w:t>D5/SCK</w:t>
+            </w:r>
+          </w:p>
+        </w:tc>
+        <w:tc>
+          <w:tcPr>
+            <w:tcW w:w="680" w:type="dxa"/>
+          </w:tcPr>
+          <w:p>
+            <w:pPr>
+              <w:rPr>
+                <w:lang w:val="en-US"/>
+              </w:rPr>
+            </w:pPr>
+            <w:r>
+              <w:rPr>
+                <w:lang w:val="en-US"/>
+              </w:rPr>
+              <w:t>14</w:t>
+            </w:r>
+          </w:p>
+        </w:tc>
+        <w:tc>
+          <w:tcPr>
+            <w:tcW w:w="733" w:type="dxa"/>
+          </w:tcPr>
+          <w:p>
+            <w:pPr>
+              <w:rPr>
+                <w:lang w:val="en-US"/>
+              </w:rPr>
+            </w:pPr>
+          </w:p>
+        </w:tc>
+        <w:tc>
+          <w:tcPr>
+            <w:tcW w:w="426" w:type="dxa"/>
+          </w:tcPr>
+          <w:p>
+            <w:pPr>
+              <w:rPr>
+                <w:lang w:val="en-US"/>
+              </w:rPr>
+            </w:pPr>
             <w:bookmarkStart w:id="0" w:name="_GoBack"/>
             <w:bookmarkEnd w:id="0"/>
           </w:p>
         </w:tc>
         <w:tc>
           <w:tcPr>
-            <w:tcW w:w="708" w:type="dxa"/>
-          </w:tcPr>
-          <w:p>
-            <w:pPr>
-              <w:rPr>
-                <w:lang w:val="en-US"/>
-              </w:rPr>
-            </w:pPr>
-            <w:r>
-              <w:rPr>
-                <w:lang w:val="en-US"/>
-              </w:rPr>
-              <w:t>2</w:t>
-            </w:r>
-          </w:p>
-        </w:tc>
-        <w:tc>
-          <w:tcPr>
-            <w:tcW w:w="5665" w:type="dxa"/>
+            <w:tcW w:w="4672" w:type="dxa"/>
           </w:tcPr>
           <w:p>
             <w:pPr>
@@ -958,19 +1484,19 @@
       <w:tr>
         <w:tc>
           <w:tcPr>
-            <w:tcW w:w="561" w:type="dxa"/>
-          </w:tcPr>
-          <w:p>
-            <w:pPr>
-              <w:rPr>
-                <w:lang w:val="en-US"/>
-              </w:rPr>
-            </w:pPr>
-            <w:r>
-              <w:rPr>
-                <w:lang w:val="en-US"/>
-              </w:rPr>
-              <w:t>6</w:t>
+            <w:tcW w:w="514" w:type="dxa"/>
+          </w:tcPr>
+          <w:p>
+            <w:pPr>
+              <w:rPr>
+                <w:lang w:val="en-US"/>
+              </w:rPr>
+            </w:pPr>
+            <w:r>
+              <w:rPr>
+                <w:lang w:val="en-US"/>
+              </w:rPr>
+              <w:t>8</w:t>
             </w:r>
           </w:p>
         </w:tc>
@@ -988,49 +1514,93 @@
               <w:rPr>
                 <w:lang w:val="en-US"/>
               </w:rPr>
-              <w:t>MOSI</w:t>
-            </w:r>
-          </w:p>
-        </w:tc>
-        <w:tc>
-          <w:tcPr>
-            <w:tcW w:w="1369" w:type="dxa"/>
-          </w:tcPr>
-          <w:p>
-            <w:pPr>
-              <w:rPr>
-                <w:lang w:val="en-US"/>
-              </w:rPr>
-            </w:pPr>
-            <w:r>
-              <w:rPr>
-                <w:lang w:val="en-US"/>
-              </w:rPr>
-              <w:t>MOSI/D7</w:t>
-            </w:r>
-          </w:p>
-        </w:tc>
-        <w:tc>
-          <w:tcPr>
-            <w:tcW w:w="708" w:type="dxa"/>
-          </w:tcPr>
-          <w:p>
-            <w:pPr>
-              <w:rPr>
-                <w:lang w:val="en-US"/>
-              </w:rPr>
-            </w:pPr>
-            <w:r>
-              <w:rPr>
-                <w:lang w:val="en-US"/>
-              </w:rPr>
-              <w:t>13</w:t>
-            </w:r>
-          </w:p>
-        </w:tc>
-        <w:tc>
-          <w:tcPr>
-            <w:tcW w:w="5665" w:type="dxa"/>
+              <w:t>LED</w:t>
+            </w:r>
+          </w:p>
+        </w:tc>
+        <w:tc>
+          <w:tcPr>
+            <w:tcW w:w="1278" w:type="dxa"/>
+          </w:tcPr>
+          <w:p>
+            <w:pPr>
+              <w:rPr>
+                <w:lang w:val="en-US"/>
+              </w:rPr>
+            </w:pPr>
+            <w:r>
+              <w:rPr>
+                <w:lang w:val="en-US"/>
+              </w:rPr>
+              <w:t xml:space="preserve">3,3/5V </w:t>
+            </w:r>
+            <w:proofErr w:type="spellStart"/>
+            <w:r>
+              <w:rPr>
+                <w:lang w:val="en-US"/>
+              </w:rPr>
+              <w:t>cez</w:t>
+            </w:r>
+            <w:proofErr w:type="spellEnd"/>
+            <w:r>
+              <w:rPr>
+                <w:lang w:val="en-US"/>
+              </w:rPr>
+              <w:t xml:space="preserve"> R</w:t>
+            </w:r>
+          </w:p>
+        </w:tc>
+        <w:tc>
+          <w:tcPr>
+            <w:tcW w:w="680" w:type="dxa"/>
+          </w:tcPr>
+          <w:p>
+            <w:pPr>
+              <w:rPr>
+                <w:lang w:val="en-US"/>
+              </w:rPr>
+            </w:pPr>
+            <w:r>
+              <w:rPr>
+                <w:lang w:val="en-US"/>
+              </w:rPr>
+              <w:t>-</w:t>
+            </w:r>
+          </w:p>
+        </w:tc>
+        <w:tc>
+          <w:tcPr>
+            <w:tcW w:w="733" w:type="dxa"/>
+          </w:tcPr>
+          <w:p>
+            <w:pPr>
+              <w:rPr>
+                <w:lang w:val="en-US"/>
+              </w:rPr>
+            </w:pPr>
+          </w:p>
+        </w:tc>
+        <w:tc>
+          <w:tcPr>
+            <w:tcW w:w="426" w:type="dxa"/>
+          </w:tcPr>
+          <w:p>
+            <w:pPr>
+              <w:rPr>
+                <w:lang w:val="en-US"/>
+              </w:rPr>
+            </w:pPr>
+            <w:r>
+              <w:rPr>
+                <w:lang w:val="en-US"/>
+              </w:rPr>
+              <w:t>-</w:t>
+            </w:r>
+          </w:p>
+        </w:tc>
+        <w:tc>
+          <w:tcPr>
+            <w:tcW w:w="4672" w:type="dxa"/>
           </w:tcPr>
           <w:p>
             <w:pPr>
@@ -1044,19 +1614,19 @@
       <w:tr>
         <w:tc>
           <w:tcPr>
-            <w:tcW w:w="561" w:type="dxa"/>
-          </w:tcPr>
-          <w:p>
-            <w:pPr>
-              <w:rPr>
-                <w:lang w:val="en-US"/>
-              </w:rPr>
-            </w:pPr>
-            <w:r>
-              <w:rPr>
-                <w:lang w:val="en-US"/>
-              </w:rPr>
-              <w:t>7</w:t>
+            <w:tcW w:w="514" w:type="dxa"/>
+          </w:tcPr>
+          <w:p>
+            <w:pPr>
+              <w:rPr>
+                <w:lang w:val="en-US"/>
+              </w:rPr>
+            </w:pPr>
+            <w:r>
+              <w:rPr>
+                <w:lang w:val="en-US"/>
+              </w:rPr>
+              <w:t>9</w:t>
             </w:r>
           </w:p>
         </w:tc>
@@ -1074,199 +1644,13 @@
               <w:rPr>
                 <w:lang w:val="en-US"/>
               </w:rPr>
-              <w:t>SCK</w:t>
-            </w:r>
-          </w:p>
-        </w:tc>
-        <w:tc>
-          <w:tcPr>
-            <w:tcW w:w="1369" w:type="dxa"/>
-          </w:tcPr>
-          <w:p>
-            <w:pPr>
-              <w:rPr>
-                <w:lang w:val="en-US"/>
-              </w:rPr>
-            </w:pPr>
-            <w:r>
-              <w:rPr>
-                <w:lang w:val="en-US"/>
-              </w:rPr>
-              <w:t>D5/SCK</w:t>
-            </w:r>
-          </w:p>
-        </w:tc>
-        <w:tc>
-          <w:tcPr>
-            <w:tcW w:w="708" w:type="dxa"/>
-          </w:tcPr>
-          <w:p>
-            <w:pPr>
-              <w:rPr>
-                <w:lang w:val="en-US"/>
-              </w:rPr>
-            </w:pPr>
-            <w:r>
-              <w:rPr>
-                <w:lang w:val="en-US"/>
-              </w:rPr>
-              <w:t>14</w:t>
-            </w:r>
-          </w:p>
-        </w:tc>
-        <w:tc>
-          <w:tcPr>
-            <w:tcW w:w="5665" w:type="dxa"/>
-          </w:tcPr>
-          <w:p>
-            <w:pPr>
-              <w:rPr>
-                <w:lang w:val="en-US"/>
-              </w:rPr>
-            </w:pPr>
-          </w:p>
-        </w:tc>
-      </w:tr>
-      <w:tr>
-        <w:tc>
-          <w:tcPr>
-            <w:tcW w:w="561" w:type="dxa"/>
-          </w:tcPr>
-          <w:p>
-            <w:pPr>
-              <w:rPr>
-                <w:lang w:val="en-US"/>
-              </w:rPr>
-            </w:pPr>
-            <w:r>
-              <w:rPr>
-                <w:lang w:val="en-US"/>
-              </w:rPr>
-              <w:t>8</w:t>
-            </w:r>
-          </w:p>
-        </w:tc>
-        <w:tc>
-          <w:tcPr>
-            <w:tcW w:w="759" w:type="dxa"/>
-          </w:tcPr>
-          <w:p>
-            <w:pPr>
-              <w:rPr>
-                <w:lang w:val="en-US"/>
-              </w:rPr>
-            </w:pPr>
-            <w:r>
-              <w:rPr>
-                <w:lang w:val="en-US"/>
-              </w:rPr>
-              <w:t>LED</w:t>
-            </w:r>
-          </w:p>
-        </w:tc>
-        <w:tc>
-          <w:tcPr>
-            <w:tcW w:w="1369" w:type="dxa"/>
-          </w:tcPr>
-          <w:p>
-            <w:pPr>
-              <w:rPr>
-                <w:lang w:val="en-US"/>
-              </w:rPr>
-            </w:pPr>
-            <w:r>
-              <w:rPr>
-                <w:lang w:val="en-US"/>
-              </w:rPr>
-              <w:t xml:space="preserve">3,3/5V </w:t>
-            </w:r>
-            <w:proofErr w:type="spellStart"/>
-            <w:r>
-              <w:rPr>
-                <w:lang w:val="en-US"/>
-              </w:rPr>
-              <w:t>cez</w:t>
-            </w:r>
-            <w:proofErr w:type="spellEnd"/>
-            <w:r>
-              <w:rPr>
-                <w:lang w:val="en-US"/>
-              </w:rPr>
-              <w:t xml:space="preserve"> R</w:t>
-            </w:r>
-          </w:p>
-        </w:tc>
-        <w:tc>
-          <w:tcPr>
-            <w:tcW w:w="708" w:type="dxa"/>
-          </w:tcPr>
-          <w:p>
-            <w:pPr>
-              <w:rPr>
-                <w:lang w:val="en-US"/>
-              </w:rPr>
-            </w:pPr>
-            <w:r>
-              <w:rPr>
-                <w:lang w:val="en-US"/>
-              </w:rPr>
-              <w:t>-</w:t>
-            </w:r>
-          </w:p>
-        </w:tc>
-        <w:tc>
-          <w:tcPr>
-            <w:tcW w:w="5665" w:type="dxa"/>
-          </w:tcPr>
-          <w:p>
-            <w:pPr>
-              <w:rPr>
-                <w:lang w:val="en-US"/>
-              </w:rPr>
-            </w:pPr>
-          </w:p>
-        </w:tc>
-      </w:tr>
-      <w:tr>
-        <w:tc>
-          <w:tcPr>
-            <w:tcW w:w="561" w:type="dxa"/>
-          </w:tcPr>
-          <w:p>
-            <w:pPr>
-              <w:rPr>
-                <w:lang w:val="en-US"/>
-              </w:rPr>
-            </w:pPr>
-            <w:r>
-              <w:rPr>
-                <w:lang w:val="en-US"/>
-              </w:rPr>
-              <w:t>9</w:t>
-            </w:r>
-          </w:p>
-        </w:tc>
-        <w:tc>
-          <w:tcPr>
-            <w:tcW w:w="759" w:type="dxa"/>
-          </w:tcPr>
-          <w:p>
-            <w:pPr>
-              <w:rPr>
-                <w:lang w:val="en-US"/>
-              </w:rPr>
-            </w:pPr>
-            <w:r>
-              <w:rPr>
-                <w:lang w:val="en-US"/>
-              </w:rPr>
               <w:t>MISO</w:t>
             </w:r>
           </w:p>
         </w:tc>
         <w:tc>
           <w:tcPr>
-            <w:tcW w:w="1369" w:type="dxa"/>
+            <w:tcW w:w="1278" w:type="dxa"/>
           </w:tcPr>
           <w:p>
             <w:pPr>
@@ -1284,7 +1668,7 @@
         </w:tc>
         <w:tc>
           <w:tcPr>
-            <w:tcW w:w="708" w:type="dxa"/>
+            <w:tcW w:w="680" w:type="dxa"/>
           </w:tcPr>
           <w:p>
             <w:pPr>
@@ -1302,31 +1686,43 @@
         </w:tc>
         <w:tc>
           <w:tcPr>
-            <w:tcW w:w="5665" w:type="dxa"/>
-          </w:tcPr>
-          <w:p>
-            <w:pPr>
-              <w:rPr>
-                <w:lang w:val="en-US"/>
-              </w:rPr>
-            </w:pPr>
-            <w:r>
-              <w:rPr>
-                <w:lang w:val="en-US"/>
-              </w:rPr>
-              <w:t>O</w:t>
-            </w:r>
-            <w:r>
-              <w:rPr>
-                <w:lang w:val="en-US"/>
-              </w:rPr>
-              <w:t>ptional</w:t>
-            </w:r>
-            <w:r>
-              <w:rPr>
-                <w:lang w:val="en-US"/>
-              </w:rPr>
-              <w:t xml:space="preserve"> – needed only if read from LCD is needed</w:t>
+            <w:tcW w:w="733" w:type="dxa"/>
+          </w:tcPr>
+          <w:p>
+            <w:pPr>
+              <w:rPr>
+                <w:lang w:val="en-US"/>
+              </w:rPr>
+            </w:pPr>
+          </w:p>
+        </w:tc>
+        <w:tc>
+          <w:tcPr>
+            <w:tcW w:w="426" w:type="dxa"/>
+          </w:tcPr>
+          <w:p>
+            <w:pPr>
+              <w:rPr>
+                <w:lang w:val="en-US"/>
+              </w:rPr>
+            </w:pPr>
+          </w:p>
+        </w:tc>
+        <w:tc>
+          <w:tcPr>
+            <w:tcW w:w="4672" w:type="dxa"/>
+          </w:tcPr>
+          <w:p>
+            <w:pPr>
+              <w:rPr>
+                <w:lang w:val="en-US"/>
+              </w:rPr>
+            </w:pPr>
+            <w:r>
+              <w:rPr>
+                <w:lang w:val="en-US"/>
+              </w:rPr>
+              <w:t>Optional – needed only if read from LCD is needed</w:t>
             </w:r>
           </w:p>
         </w:tc>

</xml_diff>

<commit_message>
Update Pinounts and connections.docx
Added pinouts for ESP32 and LCD
</commit_message>
<xml_diff>
--- a/Documents/Pinouts/Pinounts and connections.docx
+++ b/Documents/Pinouts/Pinounts and connections.docx
@@ -259,18 +259,38 @@
           <w:lang w:val="en-US"/>
         </w:rPr>
       </w:pPr>
+      <w:r>
+        <w:rPr>
+          <w:lang w:val="en-US"/>
+        </w:rPr>
+        <w:br w:type="page"/>
+      </w:r>
     </w:p>
     <w:p>
       <w:pPr>
+        <w:pStyle w:val="Heading1"/>
         <w:rPr>
           <w:lang w:val="en-US"/>
         </w:rPr>
       </w:pPr>
       <w:r>
         <w:rPr>
+          <w:lang w:val="en-US"/>
+        </w:rPr>
+        <w:lastRenderedPageBreak/>
+        <w:t>ESP32 HELTEC</w:t>
+      </w:r>
+    </w:p>
+    <w:p>
+      <w:pPr>
+        <w:rPr>
+          <w:lang w:val="en-US"/>
+        </w:rPr>
+      </w:pPr>
+      <w:r>
+        <w:rPr>
           <w:noProof/>
         </w:rPr>
-        <w:lastRenderedPageBreak/>
         <w:drawing>
           <wp:inline distT="0" distB="0" distL="0" distR="0">
             <wp:extent cx="5760720" cy="3965490"/>
@@ -380,67 +400,352 @@
           <w:lang w:val="en-US"/>
         </w:rPr>
       </w:pPr>
-    </w:p>
-    <w:p>
-      <w:pPr>
-        <w:rPr>
-          <w:lang w:val="en-US"/>
-        </w:rPr>
-      </w:pPr>
       <w:r>
         <w:rPr>
           <w:lang w:val="en-US"/>
         </w:rPr>
-        <w:t>Connection of IR sensor:</w:t>
+        <w:br w:type="page"/>
       </w:r>
     </w:p>
     <w:p>
       <w:pPr>
-        <w:shd w:val="clear" w:color="auto" w:fill="FFFFFF"/>
-        <w:spacing w:after="0" w:line="240" w:lineRule="auto"/>
-        <w:rPr>
-          <w:rFonts w:ascii="Arial" w:eastAsia="Times New Roman" w:hAnsi="Arial" w:cs="Arial"/>
-          <w:color w:val="222222"/>
-          <w:sz w:val="24"/>
-          <w:szCs w:val="24"/>
-          <w:lang w:eastAsia="sk-SK"/>
+        <w:pStyle w:val="Heading1"/>
+        <w:rPr>
+          <w:lang w:val="en-US"/>
         </w:rPr>
       </w:pPr>
       <w:r>
         <w:rPr>
-          <w:rFonts w:ascii="Arial" w:eastAsia="Times New Roman" w:hAnsi="Arial" w:cs="Arial"/>
-          <w:color w:val="222222"/>
-          <w:sz w:val="24"/>
-          <w:szCs w:val="24"/>
-          <w:lang w:eastAsia="sk-SK"/>
+          <w:lang w:val="en-US"/>
         </w:rPr>
         <w:lastRenderedPageBreak/>
-        <w:t>D1 GPIO5 SCL</w:t>
+        <w:t>ESP-WROOM-32</w:t>
       </w:r>
     </w:p>
     <w:p>
       <w:pPr>
-        <w:shd w:val="clear" w:color="auto" w:fill="FFFFFF"/>
-        <w:spacing w:after="0" w:line="240" w:lineRule="auto"/>
-        <w:rPr>
-          <w:rFonts w:ascii="Arial" w:eastAsia="Times New Roman" w:hAnsi="Arial" w:cs="Arial"/>
-          <w:color w:val="222222"/>
-          <w:sz w:val="24"/>
-          <w:szCs w:val="24"/>
-          <w:lang w:eastAsia="sk-SK"/>
+        <w:ind w:left="-1134"/>
+        <w:rPr>
+          <w:lang w:val="en-US"/>
         </w:rPr>
       </w:pPr>
       <w:r>
         <w:rPr>
-          <w:rFonts w:ascii="Arial" w:eastAsia="Times New Roman" w:hAnsi="Arial" w:cs="Arial"/>
-          <w:color w:val="222222"/>
-          <w:sz w:val="24"/>
-          <w:szCs w:val="24"/>
-          <w:lang w:eastAsia="sk-SK"/>
-        </w:rPr>
-        <w:t>D2 GPIO4 SDA</w:t>
+          <w:noProof/>
+        </w:rPr>
+        <w:drawing>
+          <wp:inline distT="0" distB="0" distL="0" distR="0" wp14:anchorId="4910A490" wp14:editId="0C725B87">
+            <wp:extent cx="6917872" cy="4962689"/>
+            <wp:effectExtent l="0" t="0" r="0" b="9525"/>
+            <wp:docPr id="16" name="Picture 16"/>
+            <wp:cNvGraphicFramePr>
+              <a:graphicFrameLocks xmlns:a="http://schemas.openxmlformats.org/drawingml/2006/main" noChangeAspect="1"/>
+            </wp:cNvGraphicFramePr>
+            <a:graphic xmlns:a="http://schemas.openxmlformats.org/drawingml/2006/main">
+              <a:graphicData uri="http://schemas.openxmlformats.org/drawingml/2006/picture">
+                <pic:pic xmlns:pic="http://schemas.openxmlformats.org/drawingml/2006/picture">
+                  <pic:nvPicPr>
+                    <pic:cNvPr id="1" name=""/>
+                    <pic:cNvPicPr/>
+                  </pic:nvPicPr>
+                  <pic:blipFill>
+                    <a:blip r:embed="rId9"/>
+                    <a:stretch>
+                      <a:fillRect/>
+                    </a:stretch>
+                  </pic:blipFill>
+                  <pic:spPr>
+                    <a:xfrm>
+                      <a:off x="0" y="0"/>
+                      <a:ext cx="6922659" cy="4966123"/>
+                    </a:xfrm>
+                    <a:prstGeom prst="rect">
+                      <a:avLst/>
+                    </a:prstGeom>
+                  </pic:spPr>
+                </pic:pic>
+              </a:graphicData>
+            </a:graphic>
+          </wp:inline>
+        </w:drawing>
       </w:r>
     </w:p>
+    <w:p>
+      <w:pPr>
+        <w:rPr>
+          <w:lang w:val="en-US"/>
+        </w:rPr>
+      </w:pPr>
+      <w:r>
+        <w:t xml:space="preserve"> </w:t>
+      </w:r>
+    </w:p>
+    <w:p>
+      <w:pPr>
+        <w:rPr>
+          <w:lang w:val="en-US"/>
+        </w:rPr>
+      </w:pPr>
+    </w:p>
+    <w:p>
+      <w:pPr>
+        <w:rPr>
+          <w:lang w:val="en-US"/>
+        </w:rPr>
+      </w:pPr>
+      <w:r>
+        <w:rPr>
+          <w:lang w:val="en-US"/>
+        </w:rPr>
+        <w:br w:type="page"/>
+      </w:r>
+    </w:p>
+    <w:p>
+      <w:pPr>
+        <w:pStyle w:val="Heading1"/>
+        <w:rPr>
+          <w:lang w:val="en-US"/>
+        </w:rPr>
+      </w:pPr>
+      <w:r>
+        <w:rPr>
+          <w:lang w:val="en-US"/>
+        </w:rPr>
+        <w:lastRenderedPageBreak/>
+        <w:t>TABLES</w:t>
+      </w:r>
+    </w:p>
+    <w:p>
+      <w:pPr>
+        <w:rPr>
+          <w:lang w:val="en-US"/>
+        </w:rPr>
+      </w:pPr>
+    </w:p>
+    <w:p>
+      <w:pPr>
+        <w:rPr>
+          <w:lang w:val="en-US"/>
+        </w:rPr>
+      </w:pPr>
+      <w:r>
+        <w:rPr>
+          <w:lang w:val="en-US"/>
+        </w:rPr>
+        <w:t>Connection of IR sensor:</w:t>
+      </w:r>
+    </w:p>
+    <w:tbl>
+      <w:tblPr>
+        <w:tblStyle w:val="TableGrid"/>
+        <w:tblW w:w="0" w:type="auto"/>
+        <w:tblLook w:val="04A0" w:firstRow="1" w:lastRow="0" w:firstColumn="1" w:lastColumn="0" w:noHBand="0" w:noVBand="1"/>
+      </w:tblPr>
+      <w:tblGrid>
+        <w:gridCol w:w="2265"/>
+        <w:gridCol w:w="2265"/>
+        <w:gridCol w:w="2266"/>
+        <w:gridCol w:w="2266"/>
+      </w:tblGrid>
+      <w:tr>
+        <w:tc>
+          <w:tcPr>
+            <w:tcW w:w="2265" w:type="dxa"/>
+          </w:tcPr>
+          <w:p>
+            <w:pPr>
+              <w:rPr>
+                <w:lang w:val="en-US"/>
+              </w:rPr>
+            </w:pPr>
+          </w:p>
+        </w:tc>
+        <w:tc>
+          <w:tcPr>
+            <w:tcW w:w="2265" w:type="dxa"/>
+          </w:tcPr>
+          <w:p>
+            <w:pPr>
+              <w:rPr>
+                <w:lang w:val="en-US"/>
+              </w:rPr>
+            </w:pPr>
+            <w:r>
+              <w:rPr>
+                <w:lang w:val="en-US"/>
+              </w:rPr>
+              <w:t>ESP8266</w:t>
+            </w:r>
+          </w:p>
+        </w:tc>
+        <w:tc>
+          <w:tcPr>
+            <w:tcW w:w="2266" w:type="dxa"/>
+          </w:tcPr>
+          <w:p>
+            <w:pPr>
+              <w:rPr>
+                <w:lang w:val="en-US"/>
+              </w:rPr>
+            </w:pPr>
+            <w:r>
+              <w:rPr>
+                <w:lang w:val="en-US"/>
+              </w:rPr>
+              <w:t>ESP32</w:t>
+            </w:r>
+          </w:p>
+        </w:tc>
+        <w:tc>
+          <w:tcPr>
+            <w:tcW w:w="2266" w:type="dxa"/>
+          </w:tcPr>
+          <w:p>
+            <w:pPr>
+              <w:rPr>
+                <w:lang w:val="en-US"/>
+              </w:rPr>
+            </w:pPr>
+          </w:p>
+        </w:tc>
+      </w:tr>
+      <w:tr>
+        <w:tc>
+          <w:tcPr>
+            <w:tcW w:w="2265" w:type="dxa"/>
+          </w:tcPr>
+          <w:p>
+            <w:pPr>
+              <w:rPr>
+                <w:lang w:val="en-US"/>
+              </w:rPr>
+            </w:pPr>
+            <w:r>
+              <w:rPr>
+                <w:lang w:val="en-US"/>
+              </w:rPr>
+              <w:t>SCL</w:t>
+            </w:r>
+          </w:p>
+        </w:tc>
+        <w:tc>
+          <w:tcPr>
+            <w:tcW w:w="2265" w:type="dxa"/>
+          </w:tcPr>
+          <w:p>
+            <w:pPr>
+              <w:rPr>
+                <w:lang w:val="en-US"/>
+              </w:rPr>
+            </w:pPr>
+            <w:r>
+              <w:rPr>
+                <w:lang w:val="en-US"/>
+              </w:rPr>
+              <w:t>D1/GPIO5</w:t>
+            </w:r>
+          </w:p>
+        </w:tc>
+        <w:tc>
+          <w:tcPr>
+            <w:tcW w:w="2266" w:type="dxa"/>
+          </w:tcPr>
+          <w:p>
+            <w:pPr>
+              <w:rPr>
+                <w:lang w:val="en-US"/>
+              </w:rPr>
+            </w:pPr>
+            <w:r>
+              <w:rPr>
+                <w:lang w:val="en-US"/>
+              </w:rPr>
+              <w:t>GPIO22</w:t>
+            </w:r>
+          </w:p>
+        </w:tc>
+        <w:tc>
+          <w:tcPr>
+            <w:tcW w:w="2266" w:type="dxa"/>
+          </w:tcPr>
+          <w:p>
+            <w:pPr>
+              <w:rPr>
+                <w:lang w:val="en-US"/>
+              </w:rPr>
+            </w:pPr>
+          </w:p>
+        </w:tc>
+      </w:tr>
+      <w:tr>
+        <w:tc>
+          <w:tcPr>
+            <w:tcW w:w="2265" w:type="dxa"/>
+          </w:tcPr>
+          <w:p>
+            <w:pPr>
+              <w:rPr>
+                <w:lang w:val="en-US"/>
+              </w:rPr>
+            </w:pPr>
+            <w:r>
+              <w:rPr>
+                <w:lang w:val="en-US"/>
+              </w:rPr>
+              <w:t>SDA</w:t>
+            </w:r>
+          </w:p>
+        </w:tc>
+        <w:tc>
+          <w:tcPr>
+            <w:tcW w:w="2265" w:type="dxa"/>
+          </w:tcPr>
+          <w:p>
+            <w:pPr>
+              <w:rPr>
+                <w:lang w:val="en-US"/>
+              </w:rPr>
+            </w:pPr>
+            <w:r>
+              <w:rPr>
+                <w:lang w:val="en-US"/>
+              </w:rPr>
+              <w:t>D2/GPIO4</w:t>
+            </w:r>
+          </w:p>
+        </w:tc>
+        <w:tc>
+          <w:tcPr>
+            <w:tcW w:w="2266" w:type="dxa"/>
+          </w:tcPr>
+          <w:p>
+            <w:pPr>
+              <w:rPr>
+                <w:lang w:val="en-US"/>
+              </w:rPr>
+            </w:pPr>
+            <w:r>
+              <w:rPr>
+                <w:lang w:val="en-US"/>
+              </w:rPr>
+              <w:t>GPIO21</w:t>
+            </w:r>
+          </w:p>
+        </w:tc>
+        <w:tc>
+          <w:tcPr>
+            <w:tcW w:w="2266" w:type="dxa"/>
+          </w:tcPr>
+          <w:p>
+            <w:pPr>
+              <w:rPr>
+                <w:lang w:val="en-US"/>
+              </w:rPr>
+            </w:pPr>
+          </w:p>
+        </w:tc>
+      </w:tr>
+    </w:tbl>
     <w:p>
       <w:pPr>
         <w:shd w:val="clear" w:color="auto" w:fill="FFFFFF"/>
@@ -998,6 +1303,12 @@
                 <w:lang w:val="en-US"/>
               </w:rPr>
             </w:pPr>
+            <w:r>
+              <w:rPr>
+                <w:lang w:val="en-US"/>
+              </w:rPr>
+              <w:t>22</w:t>
+            </w:r>
           </w:p>
         </w:tc>
         <w:tc>
@@ -1112,7 +1423,7 @@
               <w:rPr>
                 <w:lang w:val="en-US"/>
               </w:rPr>
-              <w:t>-</w:t>
+              <w:t>18</w:t>
             </w:r>
           </w:p>
         </w:tc>
@@ -1244,6 +1555,12 @@
                 <w:lang w:val="en-US"/>
               </w:rPr>
             </w:pPr>
+            <w:r>
+              <w:rPr>
+                <w:lang w:val="en-US"/>
+              </w:rPr>
+              <w:t>21</w:t>
+            </w:r>
           </w:p>
         </w:tc>
         <w:tc>
@@ -1354,6 +1671,12 @@
                 <w:lang w:val="en-US"/>
               </w:rPr>
             </w:pPr>
+            <w:r>
+              <w:rPr>
+                <w:lang w:val="en-US"/>
+              </w:rPr>
+              <w:t>23</w:t>
+            </w:r>
           </w:p>
         </w:tc>
         <w:tc>
@@ -1464,248 +1787,260 @@
                 <w:lang w:val="en-US"/>
               </w:rPr>
             </w:pPr>
+            <w:r>
+              <w:rPr>
+                <w:lang w:val="en-US"/>
+              </w:rPr>
+              <w:t>19</w:t>
+            </w:r>
+          </w:p>
+        </w:tc>
+        <w:tc>
+          <w:tcPr>
+            <w:tcW w:w="4672" w:type="dxa"/>
+          </w:tcPr>
+          <w:p>
+            <w:pPr>
+              <w:rPr>
+                <w:lang w:val="en-US"/>
+              </w:rPr>
+            </w:pPr>
+          </w:p>
+        </w:tc>
+      </w:tr>
+      <w:tr>
+        <w:tc>
+          <w:tcPr>
+            <w:tcW w:w="514" w:type="dxa"/>
+          </w:tcPr>
+          <w:p>
+            <w:pPr>
+              <w:rPr>
+                <w:lang w:val="en-US"/>
+              </w:rPr>
+            </w:pPr>
+            <w:r>
+              <w:rPr>
+                <w:lang w:val="en-US"/>
+              </w:rPr>
+              <w:t>8</w:t>
+            </w:r>
+          </w:p>
+        </w:tc>
+        <w:tc>
+          <w:tcPr>
+            <w:tcW w:w="759" w:type="dxa"/>
+          </w:tcPr>
+          <w:p>
+            <w:pPr>
+              <w:rPr>
+                <w:lang w:val="en-US"/>
+              </w:rPr>
+            </w:pPr>
+            <w:r>
+              <w:rPr>
+                <w:lang w:val="en-US"/>
+              </w:rPr>
+              <w:t>LED</w:t>
+            </w:r>
+          </w:p>
+        </w:tc>
+        <w:tc>
+          <w:tcPr>
+            <w:tcW w:w="1278" w:type="dxa"/>
+          </w:tcPr>
+          <w:p>
+            <w:pPr>
+              <w:rPr>
+                <w:lang w:val="en-US"/>
+              </w:rPr>
+            </w:pPr>
+            <w:r>
+              <w:rPr>
+                <w:lang w:val="en-US"/>
+              </w:rPr>
+              <w:t xml:space="preserve">3,3/5V </w:t>
+            </w:r>
+            <w:proofErr w:type="spellStart"/>
+            <w:r>
+              <w:rPr>
+                <w:lang w:val="en-US"/>
+              </w:rPr>
+              <w:t>cez</w:t>
+            </w:r>
+            <w:proofErr w:type="spellEnd"/>
+            <w:r>
+              <w:rPr>
+                <w:lang w:val="en-US"/>
+              </w:rPr>
+              <w:t xml:space="preserve"> R</w:t>
+            </w:r>
+          </w:p>
+        </w:tc>
+        <w:tc>
+          <w:tcPr>
+            <w:tcW w:w="680" w:type="dxa"/>
+          </w:tcPr>
+          <w:p>
+            <w:pPr>
+              <w:rPr>
+                <w:lang w:val="en-US"/>
+              </w:rPr>
+            </w:pPr>
+            <w:r>
+              <w:rPr>
+                <w:lang w:val="en-US"/>
+              </w:rPr>
+              <w:t>-</w:t>
+            </w:r>
+          </w:p>
+        </w:tc>
+        <w:tc>
+          <w:tcPr>
+            <w:tcW w:w="733" w:type="dxa"/>
+          </w:tcPr>
+          <w:p>
+            <w:pPr>
+              <w:rPr>
+                <w:lang w:val="en-US"/>
+              </w:rPr>
+            </w:pPr>
+          </w:p>
+        </w:tc>
+        <w:tc>
+          <w:tcPr>
+            <w:tcW w:w="426" w:type="dxa"/>
+          </w:tcPr>
+          <w:p>
+            <w:pPr>
+              <w:rPr>
+                <w:lang w:val="en-US"/>
+              </w:rPr>
+            </w:pPr>
+            <w:r>
+              <w:rPr>
+                <w:lang w:val="en-US"/>
+              </w:rPr>
+              <w:t>-</w:t>
+            </w:r>
+          </w:p>
+        </w:tc>
+        <w:tc>
+          <w:tcPr>
+            <w:tcW w:w="4672" w:type="dxa"/>
+          </w:tcPr>
+          <w:p>
+            <w:pPr>
+              <w:rPr>
+                <w:lang w:val="en-US"/>
+              </w:rPr>
+            </w:pPr>
+          </w:p>
+        </w:tc>
+      </w:tr>
+      <w:tr>
+        <w:tc>
+          <w:tcPr>
+            <w:tcW w:w="514" w:type="dxa"/>
+          </w:tcPr>
+          <w:p>
+            <w:pPr>
+              <w:rPr>
+                <w:lang w:val="en-US"/>
+              </w:rPr>
+            </w:pPr>
+            <w:r>
+              <w:rPr>
+                <w:lang w:val="en-US"/>
+              </w:rPr>
+              <w:t>9</w:t>
+            </w:r>
+          </w:p>
+        </w:tc>
+        <w:tc>
+          <w:tcPr>
+            <w:tcW w:w="759" w:type="dxa"/>
+          </w:tcPr>
+          <w:p>
+            <w:pPr>
+              <w:rPr>
+                <w:lang w:val="en-US"/>
+              </w:rPr>
+            </w:pPr>
+            <w:r>
+              <w:rPr>
+                <w:lang w:val="en-US"/>
+              </w:rPr>
+              <w:t>MISO</w:t>
+            </w:r>
+          </w:p>
+        </w:tc>
+        <w:tc>
+          <w:tcPr>
+            <w:tcW w:w="1278" w:type="dxa"/>
+          </w:tcPr>
+          <w:p>
+            <w:pPr>
+              <w:rPr>
+                <w:lang w:val="en-US"/>
+              </w:rPr>
+            </w:pPr>
+            <w:r>
+              <w:rPr>
+                <w:lang w:val="en-US"/>
+              </w:rPr>
+              <w:t>D6/NC</w:t>
+            </w:r>
+          </w:p>
+        </w:tc>
+        <w:tc>
+          <w:tcPr>
+            <w:tcW w:w="680" w:type="dxa"/>
+          </w:tcPr>
+          <w:p>
+            <w:pPr>
+              <w:rPr>
+                <w:lang w:val="en-US"/>
+              </w:rPr>
+            </w:pPr>
+            <w:r>
+              <w:rPr>
+                <w:lang w:val="en-US"/>
+              </w:rPr>
+              <w:t>12</w:t>
+            </w:r>
+          </w:p>
+        </w:tc>
+        <w:tc>
+          <w:tcPr>
+            <w:tcW w:w="733" w:type="dxa"/>
+          </w:tcPr>
+          <w:p>
+            <w:pPr>
+              <w:rPr>
+                <w:lang w:val="en-US"/>
+              </w:rPr>
+            </w:pPr>
+          </w:p>
+        </w:tc>
+        <w:tc>
+          <w:tcPr>
+            <w:tcW w:w="426" w:type="dxa"/>
+          </w:tcPr>
+          <w:p>
+            <w:pPr>
+              <w:rPr>
+                <w:lang w:val="en-US"/>
+              </w:rPr>
+            </w:pPr>
+            <w:r>
+              <w:rPr>
+                <w:lang w:val="en-US"/>
+              </w:rPr>
+              <w:t>25</w:t>
+            </w:r>
             <w:bookmarkStart w:id="0" w:name="_GoBack"/>
             <w:bookmarkEnd w:id="0"/>
-          </w:p>
-        </w:tc>
-        <w:tc>
-          <w:tcPr>
-            <w:tcW w:w="4672" w:type="dxa"/>
-          </w:tcPr>
-          <w:p>
-            <w:pPr>
-              <w:rPr>
-                <w:lang w:val="en-US"/>
-              </w:rPr>
-            </w:pPr>
-          </w:p>
-        </w:tc>
-      </w:tr>
-      <w:tr>
-        <w:tc>
-          <w:tcPr>
-            <w:tcW w:w="514" w:type="dxa"/>
-          </w:tcPr>
-          <w:p>
-            <w:pPr>
-              <w:rPr>
-                <w:lang w:val="en-US"/>
-              </w:rPr>
-            </w:pPr>
-            <w:r>
-              <w:rPr>
-                <w:lang w:val="en-US"/>
-              </w:rPr>
-              <w:t>8</w:t>
-            </w:r>
-          </w:p>
-        </w:tc>
-        <w:tc>
-          <w:tcPr>
-            <w:tcW w:w="759" w:type="dxa"/>
-          </w:tcPr>
-          <w:p>
-            <w:pPr>
-              <w:rPr>
-                <w:lang w:val="en-US"/>
-              </w:rPr>
-            </w:pPr>
-            <w:r>
-              <w:rPr>
-                <w:lang w:val="en-US"/>
-              </w:rPr>
-              <w:t>LED</w:t>
-            </w:r>
-          </w:p>
-        </w:tc>
-        <w:tc>
-          <w:tcPr>
-            <w:tcW w:w="1278" w:type="dxa"/>
-          </w:tcPr>
-          <w:p>
-            <w:pPr>
-              <w:rPr>
-                <w:lang w:val="en-US"/>
-              </w:rPr>
-            </w:pPr>
-            <w:r>
-              <w:rPr>
-                <w:lang w:val="en-US"/>
-              </w:rPr>
-              <w:t xml:space="preserve">3,3/5V </w:t>
-            </w:r>
-            <w:proofErr w:type="spellStart"/>
-            <w:r>
-              <w:rPr>
-                <w:lang w:val="en-US"/>
-              </w:rPr>
-              <w:t>cez</w:t>
-            </w:r>
-            <w:proofErr w:type="spellEnd"/>
-            <w:r>
-              <w:rPr>
-                <w:lang w:val="en-US"/>
-              </w:rPr>
-              <w:t xml:space="preserve"> R</w:t>
-            </w:r>
-          </w:p>
-        </w:tc>
-        <w:tc>
-          <w:tcPr>
-            <w:tcW w:w="680" w:type="dxa"/>
-          </w:tcPr>
-          <w:p>
-            <w:pPr>
-              <w:rPr>
-                <w:lang w:val="en-US"/>
-              </w:rPr>
-            </w:pPr>
-            <w:r>
-              <w:rPr>
-                <w:lang w:val="en-US"/>
-              </w:rPr>
-              <w:t>-</w:t>
-            </w:r>
-          </w:p>
-        </w:tc>
-        <w:tc>
-          <w:tcPr>
-            <w:tcW w:w="733" w:type="dxa"/>
-          </w:tcPr>
-          <w:p>
-            <w:pPr>
-              <w:rPr>
-                <w:lang w:val="en-US"/>
-              </w:rPr>
-            </w:pPr>
-          </w:p>
-        </w:tc>
-        <w:tc>
-          <w:tcPr>
-            <w:tcW w:w="426" w:type="dxa"/>
-          </w:tcPr>
-          <w:p>
-            <w:pPr>
-              <w:rPr>
-                <w:lang w:val="en-US"/>
-              </w:rPr>
-            </w:pPr>
-            <w:r>
-              <w:rPr>
-                <w:lang w:val="en-US"/>
-              </w:rPr>
-              <w:t>-</w:t>
-            </w:r>
-          </w:p>
-        </w:tc>
-        <w:tc>
-          <w:tcPr>
-            <w:tcW w:w="4672" w:type="dxa"/>
-          </w:tcPr>
-          <w:p>
-            <w:pPr>
-              <w:rPr>
-                <w:lang w:val="en-US"/>
-              </w:rPr>
-            </w:pPr>
-          </w:p>
-        </w:tc>
-      </w:tr>
-      <w:tr>
-        <w:tc>
-          <w:tcPr>
-            <w:tcW w:w="514" w:type="dxa"/>
-          </w:tcPr>
-          <w:p>
-            <w:pPr>
-              <w:rPr>
-                <w:lang w:val="en-US"/>
-              </w:rPr>
-            </w:pPr>
-            <w:r>
-              <w:rPr>
-                <w:lang w:val="en-US"/>
-              </w:rPr>
-              <w:t>9</w:t>
-            </w:r>
-          </w:p>
-        </w:tc>
-        <w:tc>
-          <w:tcPr>
-            <w:tcW w:w="759" w:type="dxa"/>
-          </w:tcPr>
-          <w:p>
-            <w:pPr>
-              <w:rPr>
-                <w:lang w:val="en-US"/>
-              </w:rPr>
-            </w:pPr>
-            <w:r>
-              <w:rPr>
-                <w:lang w:val="en-US"/>
-              </w:rPr>
-              <w:t>MISO</w:t>
-            </w:r>
-          </w:p>
-        </w:tc>
-        <w:tc>
-          <w:tcPr>
-            <w:tcW w:w="1278" w:type="dxa"/>
-          </w:tcPr>
-          <w:p>
-            <w:pPr>
-              <w:rPr>
-                <w:lang w:val="en-US"/>
-              </w:rPr>
-            </w:pPr>
-            <w:r>
-              <w:rPr>
-                <w:lang w:val="en-US"/>
-              </w:rPr>
-              <w:t>D6/NC</w:t>
-            </w:r>
-          </w:p>
-        </w:tc>
-        <w:tc>
-          <w:tcPr>
-            <w:tcW w:w="680" w:type="dxa"/>
-          </w:tcPr>
-          <w:p>
-            <w:pPr>
-              <w:rPr>
-                <w:lang w:val="en-US"/>
-              </w:rPr>
-            </w:pPr>
-            <w:r>
-              <w:rPr>
-                <w:lang w:val="en-US"/>
-              </w:rPr>
-              <w:t>12</w:t>
-            </w:r>
-          </w:p>
-        </w:tc>
-        <w:tc>
-          <w:tcPr>
-            <w:tcW w:w="733" w:type="dxa"/>
-          </w:tcPr>
-          <w:p>
-            <w:pPr>
-              <w:rPr>
-                <w:lang w:val="en-US"/>
-              </w:rPr>
-            </w:pPr>
-          </w:p>
-        </w:tc>
-        <w:tc>
-          <w:tcPr>
-            <w:tcW w:w="426" w:type="dxa"/>
-          </w:tcPr>
-          <w:p>
-            <w:pPr>
-              <w:rPr>
-                <w:lang w:val="en-US"/>
-              </w:rPr>
-            </w:pPr>
           </w:p>
         </w:tc>
         <w:tc>

</xml_diff>

<commit_message>
Documentation: Updated pictures for ESP32 pinout.
Configuration:
SPI pin configuration moved to config.h file.

Touch:
Touch sensor moved to second SPI bus (on the same bus as LCD previously), but it's still dissabled as it is causing stability issues.
Touch sensor reading is working (some data reading from touch chip is working, it reacts to touch, but coordinates are not parsed yet) on LCD SPI bus with LCD disabled (now LCD and touch cannot work on one bus).
</commit_message>
<xml_diff>
--- a/Documents/Pinouts/Pinounts and connections.docx
+++ b/Documents/Pinouts/Pinounts and connections.docx
@@ -28,7 +28,7 @@
           <w:lang w:val="en-US"/>
         </w:rPr>
         <w:drawing>
-          <wp:inline distT="0" distB="0" distL="0" distR="0">
+          <wp:inline distT="0" distB="0" distL="0" distR="0" wp14:anchorId="3160B4C3" wp14:editId="66037B9F">
             <wp:extent cx="3383280" cy="1356360"/>
             <wp:effectExtent l="0" t="0" r="7620" b="0"/>
             <wp:docPr id="1" name="Picture 1" descr="C:\Users\u326278\Downloads\MLX90640_pinout.png"/>
@@ -110,7 +110,7 @@
           <w:lang w:val="en-US"/>
         </w:rPr>
         <w:drawing>
-          <wp:inline distT="0" distB="0" distL="0" distR="0">
+          <wp:inline distT="0" distB="0" distL="0" distR="0" wp14:anchorId="2EAA7A59" wp14:editId="5D247E46">
             <wp:extent cx="4373880" cy="5013960"/>
             <wp:effectExtent l="0" t="0" r="7620" b="0"/>
             <wp:docPr id="2" name="Picture 2" descr="C:\Users\u326278\Downloads\s-l640.jpg"/>
@@ -204,7 +204,7 @@
           <w:lang w:val="en-US"/>
         </w:rPr>
         <w:drawing>
-          <wp:inline distT="0" distB="0" distL="0" distR="0">
+          <wp:inline distT="0" distB="0" distL="0" distR="0" wp14:anchorId="5C0D2A61" wp14:editId="001FBB1C">
             <wp:extent cx="5760720" cy="4855464"/>
             <wp:effectExtent l="0" t="0" r="0" b="2540"/>
             <wp:docPr id="3" name="Picture 3" descr="C:\Users\u326278\Downloads\nodemcu_pins.png"/>
@@ -292,7 +292,7 @@
           <w:noProof/>
         </w:rPr>
         <w:drawing>
-          <wp:inline distT="0" distB="0" distL="0" distR="0">
+          <wp:inline distT="0" distB="0" distL="0" distR="0" wp14:anchorId="5C59DBEA" wp14:editId="7E56896E">
             <wp:extent cx="5760720" cy="3965490"/>
             <wp:effectExtent l="0" t="0" r="0" b="0"/>
             <wp:docPr id="7" name="Picture 7" descr="http://esp32.net/images/Heltec/WIFI-LoRa-32/Heltec_WIFI-LoRa-32_DiagramPinoutFromTop.jpg"/>
@@ -345,7 +345,7 @@
           <w:noProof/>
         </w:rPr>
         <w:drawing>
-          <wp:inline distT="0" distB="0" distL="0" distR="0">
+          <wp:inline distT="0" distB="0" distL="0" distR="0" wp14:anchorId="58E33EFD" wp14:editId="20F45DD5">
             <wp:extent cx="6732930" cy="4179802"/>
             <wp:effectExtent l="0" t="0" r="0" b="0"/>
             <wp:docPr id="4" name="Picture 4" descr="VÃ½sledok vyhÄ¾adÃ¡vania obrÃ¡zkov pre dopyt htit-wb32 pinout"/>
@@ -421,8 +421,6 @@
         <w:lastRenderedPageBreak/>
         <w:t>ESP-WROOM-32</w:t>
       </w:r>
-      <w:bookmarkStart w:id="0" w:name="_GoBack"/>
-      <w:bookmarkEnd w:id="0"/>
       <w:r>
         <w:t xml:space="preserve"> </w:t>
       </w:r>
@@ -438,10 +436,10 @@
           <w:noProof/>
         </w:rPr>
         <w:drawing>
-          <wp:inline distT="0" distB="0" distL="0" distR="0">
-            <wp:extent cx="5760720" cy="5285105"/>
-            <wp:effectExtent l="0" t="0" r="0" b="0"/>
-            <wp:docPr id="5" name="Picture 5" descr="Výsledok vyhľadávania obrázkov pre dopyt ESP32-WROOM32 pinout"/>
+          <wp:inline distT="0" distB="0" distL="0" distR="0" wp14:anchorId="2752081F" wp14:editId="08898A02">
+            <wp:extent cx="5543550" cy="3976787"/>
+            <wp:effectExtent l="0" t="0" r="0" b="5080"/>
+            <wp:docPr id="6" name="Picture 6" descr="ESP32 DEVKIT V1 DOIT board with 36 pins Pinout"/>
             <wp:cNvGraphicFramePr>
               <a:graphicFrameLocks xmlns:a="http://schemas.openxmlformats.org/drawingml/2006/main" noChangeAspect="1"/>
             </wp:cNvGraphicFramePr>
@@ -449,7 +447,7 @@
               <a:graphicData uri="http://schemas.openxmlformats.org/drawingml/2006/picture">
                 <pic:pic xmlns:pic="http://schemas.openxmlformats.org/drawingml/2006/picture">
                   <pic:nvPicPr>
-                    <pic:cNvPr id="0" name="Picture 1" descr="Výsledok vyhľadávania obrázkov pre dopyt ESP32-WROOM32 pinout"/>
+                    <pic:cNvPr id="0" name="Picture 1" descr="ESP32 DEVKIT V1 DOIT board with 36 pins Pinout"/>
                     <pic:cNvPicPr>
                       <a:picLocks noChangeAspect="1" noChangeArrowheads="1"/>
                     </pic:cNvPicPr>
@@ -470,7 +468,7 @@
                   <pic:spPr bwMode="auto">
                     <a:xfrm>
                       <a:off x="0" y="0"/>
-                      <a:ext cx="5760720" cy="5285105"/>
+                      <a:ext cx="5557420" cy="3986737"/>
                     </a:xfrm>
                     <a:prstGeom prst="rect">
                       <a:avLst/>
@@ -486,13 +484,61 @@
           </wp:inline>
         </w:drawing>
       </w:r>
-    </w:p>
-    <w:p>
-      <w:pPr>
-        <w:rPr>
-          <w:lang w:val="en-US"/>
-        </w:rPr>
-      </w:pPr>
+      <w:r>
+        <w:rPr>
+          <w:noProof/>
+        </w:rPr>
+        <w:drawing>
+          <wp:inline distT="0" distB="0" distL="0" distR="0" wp14:anchorId="59C079C3" wp14:editId="470C9CCB">
+            <wp:extent cx="4819650" cy="4421731"/>
+            <wp:effectExtent l="0" t="0" r="0" b="0"/>
+            <wp:docPr id="5" name="Picture 5" descr="Výsledok vyhľadávania obrázkov pre dopyt ESP32-WROOM32 pinout"/>
+            <wp:cNvGraphicFramePr>
+              <a:graphicFrameLocks xmlns:a="http://schemas.openxmlformats.org/drawingml/2006/main" noChangeAspect="1"/>
+            </wp:cNvGraphicFramePr>
+            <a:graphic xmlns:a="http://schemas.openxmlformats.org/drawingml/2006/main">
+              <a:graphicData uri="http://schemas.openxmlformats.org/drawingml/2006/picture">
+                <pic:pic xmlns:pic="http://schemas.openxmlformats.org/drawingml/2006/picture">
+                  <pic:nvPicPr>
+                    <pic:cNvPr id="0" name="Picture 1" descr="Výsledok vyhľadávania obrázkov pre dopyt ESP32-WROOM32 pinout"/>
+                    <pic:cNvPicPr>
+                      <a:picLocks noChangeAspect="1" noChangeArrowheads="1"/>
+                    </pic:cNvPicPr>
+                  </pic:nvPicPr>
+                  <pic:blipFill>
+                    <a:blip r:embed="rId10">
+                      <a:extLst>
+                        <a:ext uri="{28A0092B-C50C-407E-A947-70E740481C1C}">
+                          <a14:useLocalDpi xmlns:a14="http://schemas.microsoft.com/office/drawing/2010/main" val="0"/>
+                        </a:ext>
+                      </a:extLst>
+                    </a:blip>
+                    <a:srcRect/>
+                    <a:stretch>
+                      <a:fillRect/>
+                    </a:stretch>
+                  </pic:blipFill>
+                  <pic:spPr bwMode="auto">
+                    <a:xfrm>
+                      <a:off x="0" y="0"/>
+                      <a:ext cx="4824360" cy="4426052"/>
+                    </a:xfrm>
+                    <a:prstGeom prst="rect">
+                      <a:avLst/>
+                    </a:prstGeom>
+                    <a:noFill/>
+                    <a:ln>
+                      <a:noFill/>
+                    </a:ln>
+                  </pic:spPr>
+                </pic:pic>
+              </a:graphicData>
+            </a:graphic>
+          </wp:inline>
+        </w:drawing>
+      </w:r>
+      <w:bookmarkStart w:id="0" w:name="_GoBack"/>
+      <w:bookmarkEnd w:id="0"/>
       <w:r>
         <w:rPr>
           <w:lang w:val="en-US"/>
@@ -2142,7 +2188,7 @@
       </w:pPr>
     </w:pPrDefault>
   </w:docDefaults>
-  <w:latentStyles w:defLockedState="0" w:defUIPriority="99" w:defSemiHidden="0" w:defUnhideWhenUsed="0" w:defQFormat="0" w:count="375">
+  <w:latentStyles w:defLockedState="0" w:defUIPriority="99" w:defSemiHidden="0" w:defUnhideWhenUsed="0" w:defQFormat="0" w:count="377">
     <w:lsdException w:name="Normal" w:uiPriority="0" w:qFormat="1"/>
     <w:lsdException w:name="heading 1" w:uiPriority="9" w:qFormat="1"/>
     <w:lsdException w:name="heading 2" w:semiHidden="1" w:uiPriority="9" w:unhideWhenUsed="1" w:qFormat="1"/>
@@ -2248,7 +2294,6 @@
     <w:lsdException w:name="HTML Sample" w:semiHidden="1" w:unhideWhenUsed="1"/>
     <w:lsdException w:name="HTML Typewriter" w:semiHidden="1" w:unhideWhenUsed="1"/>
     <w:lsdException w:name="HTML Variable" w:semiHidden="1" w:unhideWhenUsed="1"/>
-    <w:lsdException w:name="Normal Table" w:semiHidden="1" w:unhideWhenUsed="1"/>
     <w:lsdException w:name="annotation subject" w:semiHidden="1" w:unhideWhenUsed="1"/>
     <w:lsdException w:name="No List" w:semiHidden="1" w:unhideWhenUsed="1"/>
     <w:lsdException w:name="Outline List 1" w:semiHidden="1" w:unhideWhenUsed="1"/>
@@ -2294,11 +2339,9 @@
     <w:lsdException w:name="Table Subtle 1" w:semiHidden="1" w:unhideWhenUsed="1"/>
     <w:lsdException w:name="Table Subtle 2" w:semiHidden="1" w:unhideWhenUsed="1"/>
     <w:lsdException w:name="Table Web 1" w:semiHidden="1" w:unhideWhenUsed="1"/>
-    <w:lsdException w:name="Table Web 2" w:semiHidden="1" w:unhideWhenUsed="1"/>
     <w:lsdException w:name="Table Web 3" w:semiHidden="1" w:unhideWhenUsed="1"/>
     <w:lsdException w:name="Balloon Text" w:semiHidden="1" w:unhideWhenUsed="1"/>
     <w:lsdException w:name="Table Grid" w:uiPriority="39"/>
-    <w:lsdException w:name="Table Theme" w:semiHidden="1" w:unhideWhenUsed="1"/>
     <w:lsdException w:name="Placeholder Text" w:semiHidden="1"/>
     <w:lsdException w:name="No Spacing" w:uiPriority="1" w:qFormat="1"/>
     <w:lsdException w:name="Light Shading" w:uiPriority="60"/>
@@ -2518,6 +2561,8 @@
     <w:lsdException w:name="Smart Hyperlink" w:semiHidden="1" w:unhideWhenUsed="1"/>
     <w:lsdException w:name="Hashtag" w:semiHidden="1" w:unhideWhenUsed="1"/>
     <w:lsdException w:name="Unresolved Mention" w:semiHidden="1" w:unhideWhenUsed="1"/>
+    <w:lsdException w:name="Smart Link" w:semiHidden="1" w:unhideWhenUsed="1"/>
+    <w:lsdException w:name="Smart Link Error" w:semiHidden="1" w:unhideWhenUsed="1"/>
   </w:latentStyles>
   <w:style w:type="paragraph" w:default="1" w:styleId="Normal">
     <w:name w:val="Normal"/>

</xml_diff>